<commit_message>
Movimiento del robot automatico y build en carpeta release
</commit_message>
<xml_diff>
--- a/Memoria/MemoriaRobotSiguelineas.docx
+++ b/Memoria/MemoriaRobotSiguelineas.docx
@@ -3,31 +3,21 @@
 <w:document xmlns:wpc="http://schemas.microsoft.com/office/word/2010/wordprocessingCanvas" xmlns:cx="http://schemas.microsoft.com/office/drawing/2014/chartex" xmlns:cx1="http://schemas.microsoft.com/office/drawing/2015/9/8/chartex" xmlns:cx2="http://schemas.microsoft.com/office/drawing/2015/10/21/chartex" xmlns:cx3="http://schemas.microsoft.com/office/drawing/2016/5/9/chartex" xmlns:cx4="http://schemas.microsoft.com/office/drawing/2016/5/10/chartex" xmlns:cx5="http://schemas.microsoft.com/office/drawing/2016/5/11/chartex" xmlns:cx6="http://schemas.microsoft.com/office/drawing/2016/5/12/chartex" xmlns:cx7="http://schemas.microsoft.com/office/drawing/2016/5/13/chartex" xmlns:cx8="http://schemas.microsoft.com/office/drawing/2016/5/14/chartex" xmlns:mc="http://schemas.openxmlformats.org/markup-compatibility/2006" xmlns:aink="http://schemas.microsoft.com/office/drawing/2016/ink" xmlns:am3d="http://schemas.microsoft.com/office/drawing/2017/model3d" xmlns:o="urn:schemas-microsoft-com:office:office" xmlns:r="http://schemas.openxmlformats.org/officeDocument/2006/relationships" xmlns:m="http://schemas.openxmlformats.org/officeDocument/2006/math" xmlns:v="urn:schemas-microsoft-com:vml" xmlns:wp14="http://schemas.microsoft.com/office/word/2010/wordprocessingDrawing" xmlns:wp="http://schemas.openxmlformats.org/drawingml/2006/wordprocessingDrawing" xmlns:w10="urn:schemas-microsoft-com:office:word" xmlns:w="http://schemas.openxmlformats.org/wordprocessingml/2006/main" xmlns:w14="http://schemas.microsoft.com/office/word/2010/wordml" xmlns:w15="http://schemas.microsoft.com/office/word/2012/wordml" xmlns:w16se="http://schemas.microsoft.com/office/word/2015/wordml/symex" xmlns:wpg="http://schemas.microsoft.com/office/word/2010/wordprocessingGroup" xmlns:wpi="http://schemas.microsoft.com/office/word/2010/wordprocessingInk" xmlns:wne="http://schemas.microsoft.com/office/word/2006/wordml" xmlns:wps="http://schemas.microsoft.com/office/word/2010/wordprocessingShape" mc:Ignorable="w14 w15 w16se wp14">
   <w:body>
     <w:p>
-      <w:proofErr w:type="spellStart"/>
-      <w:r>
-        <w:t>Utilizacion</w:t>
-      </w:r>
-      <w:proofErr w:type="spellEnd"/>
-      <w:r>
-        <w:t xml:space="preserve"> de:</w:t>
-      </w:r>
-    </w:p>
-    <w:p>
-      <w:pPr>
-        <w:pStyle w:val="Prrafodelista"/>
-        <w:numPr>
-          <w:ilvl w:val="0"/>
-          <w:numId w:val="1"/>
-        </w:numPr>
-      </w:pPr>
-      <w:r>
-        <w:t xml:space="preserve">Qt </w:t>
-      </w:r>
-      <w:proofErr w:type="spellStart"/>
-      <w:r>
-        <w:t>Creator</w:t>
-      </w:r>
-      <w:proofErr w:type="spellEnd"/>
+      <w:r>
+        <w:t>Utilizacion de:</w:t>
+      </w:r>
+    </w:p>
+    <w:p>
+      <w:pPr>
+        <w:pStyle w:val="Prrafodelista"/>
+        <w:numPr>
+          <w:ilvl w:val="0"/>
+          <w:numId w:val="1"/>
+        </w:numPr>
+      </w:pPr>
+      <w:r>
+        <w:t>Qt Creator</w:t>
+      </w:r>
     </w:p>
     <w:p>
       <w:pPr>
@@ -49,30 +39,20 @@
           <w:numId w:val="1"/>
         </w:numPr>
       </w:pPr>
-      <w:proofErr w:type="spellStart"/>
-      <w:r>
-        <w:t>Mingw</w:t>
-      </w:r>
-      <w:proofErr w:type="spellEnd"/>
-      <w:r>
-        <w:t xml:space="preserve"> 32bits</w:t>
-      </w:r>
-    </w:p>
-    <w:p>
-      <w:pPr>
-        <w:pStyle w:val="Prrafodelista"/>
-        <w:numPr>
-          <w:ilvl w:val="0"/>
-          <w:numId w:val="1"/>
-        </w:numPr>
-      </w:pPr>
-      <w:proofErr w:type="spellStart"/>
-      <w:r>
-        <w:t>Glm</w:t>
-      </w:r>
-      <w:proofErr w:type="spellEnd"/>
-      <w:r>
-        <w:t xml:space="preserve"> 0.9.8</w:t>
+      <w:r>
+        <w:t>Mingw 32bits</w:t>
+      </w:r>
+    </w:p>
+    <w:p>
+      <w:pPr>
+        <w:pStyle w:val="Prrafodelista"/>
+        <w:numPr>
+          <w:ilvl w:val="0"/>
+          <w:numId w:val="1"/>
+        </w:numPr>
+      </w:pPr>
+      <w:r>
+        <w:t>Glm 0.9.8</w:t>
       </w:r>
     </w:p>
     <w:p/>
@@ -90,233 +70,91 @@
         </w:numPr>
       </w:pPr>
       <w:r>
-        <w:t xml:space="preserve">Creación de repositorio para control de versiones, utilizando en este caso </w:t>
-      </w:r>
-      <w:proofErr w:type="spellStart"/>
-      <w:r>
-        <w:t>git</w:t>
-      </w:r>
-      <w:proofErr w:type="spellEnd"/>
-      <w:r>
-        <w:t>.</w:t>
-      </w:r>
-    </w:p>
-    <w:p>
-      <w:pPr>
-        <w:pStyle w:val="Prrafodelista"/>
-        <w:numPr>
-          <w:ilvl w:val="0"/>
-          <w:numId w:val="1"/>
-        </w:numPr>
-      </w:pPr>
-      <w:proofErr w:type="spellStart"/>
-      <w:r>
-        <w:t>Creacion</w:t>
-      </w:r>
-      <w:proofErr w:type="spellEnd"/>
-      <w:r>
-        <w:t xml:space="preserve"> del proyecto en Qt </w:t>
-      </w:r>
-      <w:proofErr w:type="spellStart"/>
-      <w:r>
-        <w:t>creator</w:t>
-      </w:r>
-      <w:proofErr w:type="spellEnd"/>
-      <w:r>
-        <w:t>.</w:t>
-      </w:r>
-    </w:p>
-    <w:p>
-      <w:pPr>
-        <w:pStyle w:val="Prrafodelista"/>
-        <w:numPr>
-          <w:ilvl w:val="0"/>
-          <w:numId w:val="1"/>
-        </w:numPr>
-      </w:pPr>
-      <w:proofErr w:type="spellStart"/>
-      <w:r>
-        <w:t>Creacion</w:t>
-      </w:r>
-      <w:proofErr w:type="spellEnd"/>
-      <w:r>
-        <w:t xml:space="preserve"> de la clase </w:t>
-      </w:r>
-      <w:proofErr w:type="spellStart"/>
-      <w:r>
-        <w:t>GLWidget</w:t>
-      </w:r>
-      <w:proofErr w:type="spellEnd"/>
-    </w:p>
-    <w:p>
-      <w:pPr>
-        <w:pStyle w:val="Prrafodelista"/>
-        <w:numPr>
-          <w:ilvl w:val="0"/>
-          <w:numId w:val="1"/>
-        </w:numPr>
-      </w:pPr>
-      <w:r>
-        <w:t xml:space="preserve">Configuración básica para la utilización de </w:t>
-      </w:r>
-      <w:proofErr w:type="spellStart"/>
-      <w:r>
-        <w:t>opengl</w:t>
-      </w:r>
-      <w:proofErr w:type="spellEnd"/>
-      <w:r>
-        <w:t>.</w:t>
-      </w:r>
-    </w:p>
-    <w:p>
-      <w:pPr>
-        <w:pStyle w:val="Prrafodelista"/>
-        <w:numPr>
-          <w:ilvl w:val="0"/>
-          <w:numId w:val="1"/>
-        </w:numPr>
-      </w:pPr>
-      <w:proofErr w:type="spellStart"/>
-      <w:r>
-        <w:t>Creacion</w:t>
-      </w:r>
-      <w:proofErr w:type="spellEnd"/>
-      <w:r>
-        <w:t xml:space="preserve"> de ventana para visualización de </w:t>
-      </w:r>
-      <w:proofErr w:type="spellStart"/>
-      <w:r>
-        <w:t>opengl</w:t>
-      </w:r>
-      <w:proofErr w:type="spellEnd"/>
-      <w:r>
-        <w:t xml:space="preserve"> y zona para parámetros.</w:t>
-      </w:r>
-    </w:p>
-    <w:p>
-      <w:pPr>
-        <w:pStyle w:val="Prrafodelista"/>
-        <w:numPr>
-          <w:ilvl w:val="0"/>
-          <w:numId w:val="1"/>
-        </w:numPr>
-      </w:pPr>
-      <w:proofErr w:type="spellStart"/>
-      <w:r>
-        <w:t>Creacion</w:t>
-      </w:r>
-      <w:proofErr w:type="spellEnd"/>
-      <w:r>
-        <w:t xml:space="preserve"> de “</w:t>
-      </w:r>
-      <w:proofErr w:type="spellStart"/>
-      <w:r>
-        <w:t>perspective</w:t>
-      </w:r>
-      <w:proofErr w:type="spellEnd"/>
-      <w:r>
-        <w:t xml:space="preserve">” a partir de </w:t>
-      </w:r>
-      <w:proofErr w:type="spellStart"/>
-      <w:r>
-        <w:t>glFrustrum</w:t>
-      </w:r>
-      <w:proofErr w:type="spellEnd"/>
-      <w:r>
-        <w:t xml:space="preserve"> puesto que no se puede utilizar </w:t>
-      </w:r>
-      <w:proofErr w:type="spellStart"/>
-      <w:r>
-        <w:t>glPerspective</w:t>
-      </w:r>
-      <w:proofErr w:type="spellEnd"/>
-      <w:r>
-        <w:t xml:space="preserve"> (</w:t>
-      </w:r>
-      <w:proofErr w:type="spellStart"/>
-      <w:r>
-        <w:t>qt</w:t>
-      </w:r>
-      <w:proofErr w:type="spellEnd"/>
-      <w:r>
-        <w:t xml:space="preserve"> utiliza </w:t>
-      </w:r>
-      <w:proofErr w:type="spellStart"/>
-      <w:r>
-        <w:t>opengl</w:t>
-      </w:r>
-      <w:proofErr w:type="spellEnd"/>
-      <w:r>
-        <w:t xml:space="preserve"> 3.X y a partir de </w:t>
-      </w:r>
-      <w:proofErr w:type="spellStart"/>
-      <w:r>
-        <w:t>opengl</w:t>
-      </w:r>
-      <w:proofErr w:type="spellEnd"/>
-      <w:r>
-        <w:t xml:space="preserve"> 3 no se puede).</w:t>
-      </w:r>
-    </w:p>
-    <w:p>
-      <w:pPr>
-        <w:pStyle w:val="Prrafodelista"/>
-        <w:numPr>
-          <w:ilvl w:val="0"/>
-          <w:numId w:val="1"/>
-        </w:numPr>
-      </w:pPr>
-      <w:proofErr w:type="spellStart"/>
-      <w:r>
-        <w:t>Utilizacion</w:t>
-      </w:r>
-      <w:proofErr w:type="spellEnd"/>
-      <w:r>
-        <w:t xml:space="preserve"> de la librería GLM para utilizar </w:t>
-      </w:r>
-      <w:proofErr w:type="spellStart"/>
-      <w:r>
-        <w:t>LookAt</w:t>
-      </w:r>
-      <w:proofErr w:type="spellEnd"/>
-      <w:r>
-        <w:t xml:space="preserve"> que creara la matriz View y añadiremos a la pila con </w:t>
-      </w:r>
-      <w:proofErr w:type="spellStart"/>
-      <w:r>
-        <w:t>glLoadMatrix</w:t>
-      </w:r>
-      <w:proofErr w:type="spellEnd"/>
-      <w:r>
-        <w:t xml:space="preserve">. </w:t>
-      </w:r>
-    </w:p>
-    <w:p>
-      <w:pPr>
-        <w:pStyle w:val="Prrafodelista"/>
-        <w:numPr>
-          <w:ilvl w:val="0"/>
-          <w:numId w:val="1"/>
-        </w:numPr>
-      </w:pPr>
-      <w:r>
-        <w:t xml:space="preserve">// se podría utilizar la librería </w:t>
-      </w:r>
-      <w:proofErr w:type="spellStart"/>
-      <w:r>
-        <w:t>glm</w:t>
-      </w:r>
-      <w:proofErr w:type="spellEnd"/>
-      <w:r>
-        <w:t xml:space="preserve"> para usar </w:t>
-      </w:r>
-      <w:proofErr w:type="spellStart"/>
-      <w:r>
-        <w:t>perspective</w:t>
-      </w:r>
-      <w:proofErr w:type="spellEnd"/>
-      <w:r>
-        <w:t xml:space="preserve"> puesto que esta la tiene implementada.</w:t>
+        <w:t>Creación de repositorio para control de versiones, utilizando en este caso git.</w:t>
+      </w:r>
+    </w:p>
+    <w:p>
+      <w:pPr>
+        <w:pStyle w:val="Prrafodelista"/>
+        <w:numPr>
+          <w:ilvl w:val="0"/>
+          <w:numId w:val="1"/>
+        </w:numPr>
+      </w:pPr>
+      <w:r>
+        <w:t>Creacion del proyecto en Qt creator.</w:t>
+      </w:r>
+    </w:p>
+    <w:p>
+      <w:pPr>
+        <w:pStyle w:val="Prrafodelista"/>
+        <w:numPr>
+          <w:ilvl w:val="0"/>
+          <w:numId w:val="1"/>
+        </w:numPr>
+      </w:pPr>
+      <w:r>
+        <w:t>Creacion de la clase GLWidget</w:t>
+      </w:r>
+    </w:p>
+    <w:p>
+      <w:pPr>
+        <w:pStyle w:val="Prrafodelista"/>
+        <w:numPr>
+          <w:ilvl w:val="0"/>
+          <w:numId w:val="1"/>
+        </w:numPr>
+      </w:pPr>
+      <w:r>
+        <w:t>Configuración básica para la utilización de opengl.</w:t>
+      </w:r>
+    </w:p>
+    <w:p>
+      <w:pPr>
+        <w:pStyle w:val="Prrafodelista"/>
+        <w:numPr>
+          <w:ilvl w:val="0"/>
+          <w:numId w:val="1"/>
+        </w:numPr>
+      </w:pPr>
+      <w:r>
+        <w:t>Creacion de ventana para visualización de opengl y zona para parámetros.</w:t>
+      </w:r>
+    </w:p>
+    <w:p>
+      <w:pPr>
+        <w:pStyle w:val="Prrafodelista"/>
+        <w:numPr>
+          <w:ilvl w:val="0"/>
+          <w:numId w:val="1"/>
+        </w:numPr>
+      </w:pPr>
+      <w:r>
+        <w:t>Creacion de “perspective” a partir de glFrustrum puesto que no se puede utilizar glPerspective (qt utiliza opengl 3.X y a partir de opengl 3 no se puede).</w:t>
+      </w:r>
+    </w:p>
+    <w:p>
+      <w:pPr>
+        <w:pStyle w:val="Prrafodelista"/>
+        <w:numPr>
+          <w:ilvl w:val="0"/>
+          <w:numId w:val="1"/>
+        </w:numPr>
+      </w:pPr>
+      <w:r>
+        <w:t xml:space="preserve">Utilizacion de la librería GLM para utilizar LookAt que creara la matriz View y añadiremos a la pila con glLoadMatrix. </w:t>
+      </w:r>
+    </w:p>
+    <w:p>
+      <w:pPr>
+        <w:pStyle w:val="Prrafodelista"/>
+        <w:numPr>
+          <w:ilvl w:val="0"/>
+          <w:numId w:val="1"/>
+        </w:numPr>
+      </w:pPr>
+      <w:r>
+        <w:t>// se podría utilizar la librería glm para usar perspective puesto que esta la tiene implementada.</w:t>
       </w:r>
     </w:p>
     <w:p>
@@ -340,31 +178,7 @@
         </w:numPr>
       </w:pPr>
       <w:r>
-        <w:t xml:space="preserve">Activar </w:t>
-      </w:r>
-      <w:proofErr w:type="spellStart"/>
-      <w:r>
-        <w:t>strong</w:t>
-      </w:r>
-      <w:proofErr w:type="spellEnd"/>
-      <w:r>
-        <w:t xml:space="preserve"> </w:t>
-      </w:r>
-      <w:proofErr w:type="spellStart"/>
-      <w:r>
-        <w:t>focus</w:t>
-      </w:r>
-      <w:proofErr w:type="spellEnd"/>
-      <w:r>
-        <w:t xml:space="preserve"> mediante “</w:t>
-      </w:r>
-      <w:proofErr w:type="spellStart"/>
-      <w:r>
-        <w:t>setFocusPolicy</w:t>
-      </w:r>
-      <w:proofErr w:type="spellEnd"/>
-      <w:r>
-        <w:t>(</w:t>
+        <w:t>Activar strong focus mediante “setFocusPolicy(</w:t>
       </w:r>
       <w:r>
         <w:rPr>
@@ -375,63 +189,27 @@
       <w:r>
         <w:t>::</w:t>
       </w:r>
-      <w:proofErr w:type="spellStart"/>
       <w:r>
         <w:rPr>
           <w:color w:val="800080"/>
         </w:rPr>
         <w:t>StrongFocus</w:t>
       </w:r>
-      <w:proofErr w:type="spellEnd"/>
-      <w:r>
-        <w:t xml:space="preserve">);” para que el widget </w:t>
-      </w:r>
-      <w:proofErr w:type="spellStart"/>
-      <w:r>
-        <w:t>glwidget</w:t>
-      </w:r>
-      <w:proofErr w:type="spellEnd"/>
-      <w:r>
-        <w:t xml:space="preserve"> pueda recibir eventos de teclado y </w:t>
-      </w:r>
-      <w:proofErr w:type="spellStart"/>
-      <w:r>
-        <w:t>raton</w:t>
-      </w:r>
-      <w:proofErr w:type="spellEnd"/>
-      <w:r>
-        <w:t>.</w:t>
-      </w:r>
-    </w:p>
-    <w:p>
-      <w:pPr>
-        <w:pStyle w:val="Prrafodelista"/>
-        <w:numPr>
-          <w:ilvl w:val="0"/>
-          <w:numId w:val="1"/>
-        </w:numPr>
-      </w:pPr>
-      <w:proofErr w:type="spellStart"/>
-      <w:r>
-        <w:t>Introduccion</w:t>
-      </w:r>
-      <w:proofErr w:type="spellEnd"/>
-      <w:r>
-        <w:t xml:space="preserve"> de las </w:t>
-      </w:r>
-      <w:proofErr w:type="spellStart"/>
-      <w:r>
-        <w:t>formulas</w:t>
-      </w:r>
-      <w:proofErr w:type="spellEnd"/>
-      <w:r>
-        <w:t xml:space="preserve"> de movimiento sobre </w:t>
-      </w:r>
-      <w:proofErr w:type="spellStart"/>
-      <w:r>
-        <w:t>robotica</w:t>
-      </w:r>
-      <w:proofErr w:type="spellEnd"/>
+      <w:r>
+        <w:t>);” para que el widget glwidget pueda recibir eventos de teclado y raton.</w:t>
+      </w:r>
+    </w:p>
+    <w:p>
+      <w:pPr>
+        <w:pStyle w:val="Prrafodelista"/>
+        <w:numPr>
+          <w:ilvl w:val="0"/>
+          <w:numId w:val="1"/>
+        </w:numPr>
+      </w:pPr>
+      <w:r>
+        <w:t>Introduccion de las formulas de movimiento sobre robotica</w:t>
+      </w:r>
     </w:p>
     <w:p>
       <w:pPr>
@@ -466,29 +244,8 @@
         </w:numPr>
       </w:pPr>
       <w:r>
-        <w:t>Widgets para la introducción de parámetros (</w:t>
-      </w:r>
-      <w:proofErr w:type="spellStart"/>
-      <w:r>
-        <w:t>wheelSpeed</w:t>
-      </w:r>
-      <w:proofErr w:type="spellEnd"/>
-      <w:r>
-        <w:t xml:space="preserve">, </w:t>
-      </w:r>
-      <w:proofErr w:type="spellStart"/>
-      <w:r>
-        <w:t>wheelRadius</w:t>
-      </w:r>
-      <w:proofErr w:type="spellEnd"/>
-      <w:r>
-        <w:t xml:space="preserve">, </w:t>
-      </w:r>
-      <w:proofErr w:type="gramStart"/>
-      <w:r>
-        <w:t>wheelSeparation,sensorSeparation</w:t>
-      </w:r>
-      <w:proofErr w:type="gramEnd"/>
+        <w:t>Widgets para la introducción de parámetros (wheelSpeed, wheelRadius, wheelSeparation,sensorSeparation</w:t>
+      </w:r>
       <w:r>
         <w:t>,sensorDistance</w:t>
       </w:r>
@@ -499,15 +256,7 @@
         <w:t>High,robotWidth,distanceToWheels</w:t>
       </w:r>
       <w:r>
-        <w:t xml:space="preserve">) por </w:t>
-      </w:r>
-      <w:proofErr w:type="spellStart"/>
-      <w:r>
-        <w:t>iu</w:t>
-      </w:r>
-      <w:proofErr w:type="spellEnd"/>
-      <w:r>
-        <w:t>.</w:t>
+        <w:t>) por iu.</w:t>
       </w:r>
     </w:p>
     <w:p>
@@ -567,25 +316,20 @@
         </w:numPr>
       </w:pPr>
       <w:r>
-        <w:t xml:space="preserve">Cambio a utilización de </w:t>
-      </w:r>
-      <w:proofErr w:type="spellStart"/>
-      <w:r>
-        <w:t>glm</w:t>
-      </w:r>
-      <w:proofErr w:type="spellEnd"/>
-      <w:r>
-        <w:t xml:space="preserve"> para realizar los cálculos.</w:t>
-      </w:r>
-    </w:p>
-    <w:p>
-      <w:pPr>
-        <w:pStyle w:val="Prrafodelista"/>
-        <w:numPr>
-          <w:ilvl w:val="0"/>
-          <w:numId w:val="1"/>
-        </w:numPr>
-      </w:pPr>
+        <w:t>Cambio a utilización de glm para realizar los cálculos.</w:t>
+      </w:r>
+    </w:p>
+    <w:p>
+      <w:pPr>
+        <w:pStyle w:val="Prrafodelista"/>
+        <w:numPr>
+          <w:ilvl w:val="0"/>
+          <w:numId w:val="1"/>
+        </w:numPr>
+      </w:pPr>
+      <w:r>
+        <w:t>Movimiento automatico del robot</w:t>
+      </w:r>
       <w:bookmarkStart w:id="0" w:name="_GoBack"/>
       <w:bookmarkEnd w:id="0"/>
     </w:p>
@@ -842,6 +586,7 @@
     <w:lsdException w:name="HTML Sample" w:semiHidden="1" w:unhideWhenUsed="1"/>
     <w:lsdException w:name="HTML Typewriter" w:semiHidden="1" w:unhideWhenUsed="1"/>
     <w:lsdException w:name="HTML Variable" w:semiHidden="1" w:unhideWhenUsed="1"/>
+    <w:lsdException w:name="Normal Table" w:semiHidden="1" w:unhideWhenUsed="1"/>
     <w:lsdException w:name="annotation subject" w:semiHidden="1" w:unhideWhenUsed="1"/>
     <w:lsdException w:name="No List" w:semiHidden="1" w:unhideWhenUsed="1"/>
     <w:lsdException w:name="Outline List 1" w:semiHidden="1" w:unhideWhenUsed="1"/>
@@ -888,8 +633,10 @@
     <w:lsdException w:name="Table Subtle 2" w:semiHidden="1" w:unhideWhenUsed="1"/>
     <w:lsdException w:name="Table Web 1" w:semiHidden="1" w:unhideWhenUsed="1"/>
     <w:lsdException w:name="Table Web 2" w:semiHidden="1" w:unhideWhenUsed="1"/>
+    <w:lsdException w:name="Table Web 3" w:semiHidden="1" w:unhideWhenUsed="1"/>
     <w:lsdException w:name="Balloon Text" w:semiHidden="1" w:unhideWhenUsed="1"/>
     <w:lsdException w:name="Table Grid" w:uiPriority="39"/>
+    <w:lsdException w:name="Table Theme" w:semiHidden="1" w:unhideWhenUsed="1"/>
     <w:lsdException w:name="Placeholder Text" w:semiHidden="1"/>
     <w:lsdException w:name="No Spacing" w:uiPriority="1" w:qFormat="1"/>
     <w:lsdException w:name="Light Shading" w:uiPriority="60"/>

</xml_diff>